<commit_message>
info 2 outline upd
</commit_message>
<xml_diff>
--- a/Informative2SpeechOutline.docx
+++ b/Informative2SpeechOutline.docx
@@ -38,11 +38,17 @@
       <w:r>
         <w:t xml:space="preserve"> </w:t>
       </w:r>
+      <w:r>
+        <w:t xml:space="preserve">Artificial intelligence </w:t>
+      </w:r>
     </w:p>
     <w:p>
       <w:r>
         <w:t xml:space="preserve">General Purpose: </w:t>
       </w:r>
+      <w:r>
+        <w:t>To inform</w:t>
+      </w:r>
     </w:p>
     <w:p>
       <w:r>
@@ -50,6 +56,9 @@
       </w:r>
       <w:r>
         <w:t xml:space="preserve"> </w:t>
+      </w:r>
+      <w:r>
+        <w:t>To inform about the timeline of Artificial Intelligence.</w:t>
       </w:r>
     </w:p>
     <w:p>
@@ -70,32 +79,80 @@
         <w:t>A.</w:t>
       </w:r>
       <w:r>
-        <w:tab/>
+        <w:t xml:space="preserve"> Attention Getter: </w:t>
+      </w:r>
+      <w:r>
+        <w:t>Imagine waking up, and you hear a voice greeting you good morning, but there is no one in your house except you, this voice then continues to provide you with suggestions, suggestions that only a person who knows you would suggest, this voice is coming from none other than your house, which is integrated with Artificial Intelligence, this is a scenario that we are not to far from becoming a reality.</w:t>
+      </w:r>
+    </w:p>
+    <w:p>
+      <w:pPr>
+        <w:ind w:left="1440" w:hanging="720"/>
+      </w:pPr>
+      <w:r>
+        <w:t xml:space="preserve">B. </w:t>
+      </w:r>
+      <w:r>
+        <w:t xml:space="preserve">Preview: </w:t>
+      </w:r>
+      <w:r>
+        <w:t>I will be going over some events and people that have impacted the development of AI like,</w:t>
+      </w:r>
+      <w:r>
+        <w:t xml:space="preserve"> The 1950 paper </w:t>
+      </w:r>
+      <w:r>
+        <w:t>Computing Machinery and Intelligence</w:t>
+      </w:r>
+      <w:r>
+        <w:t xml:space="preserve"> by Alan Turing,</w:t>
       </w:r>
       <w:r>
         <w:t xml:space="preserve"> </w:t>
       </w:r>
+      <w:r>
+        <w:t xml:space="preserve">the </w:t>
+      </w:r>
+      <w:r>
+        <w:t xml:space="preserve">first AI program </w:t>
+      </w:r>
+      <w:r>
+        <w:t>presented at Dartmouth Summer Research Project on AI in 1956, The funds by Defense Advanced Research Projects Agency in</w:t>
+      </w:r>
+      <w:r>
+        <w:t xml:space="preserve"> the</w:t>
+      </w:r>
+      <w:r>
+        <w:t xml:space="preserve"> 1950s through the 1970s, and projects</w:t>
+      </w:r>
+      <w:r>
+        <w:t xml:space="preserve"> in </w:t>
+      </w:r>
+      <w:r>
+        <w:t>the 20</w:t>
+      </w:r>
+      <w:r>
+        <w:rPr>
+          <w:vertAlign w:val="superscript"/>
+        </w:rPr>
+        <w:t>th</w:t>
+      </w:r>
+      <w:r>
+        <w:t xml:space="preserve"> century</w:t>
+      </w:r>
+      <w:r>
+        <w:t xml:space="preserve"> such as Deep Blue and speech recognition software.</w:t>
+      </w:r>
+      <w:bookmarkStart w:id="0" w:name="_GoBack"/>
+      <w:bookmarkEnd w:id="0"/>
     </w:p>
     <w:p>
       <w:pPr>
         <w:ind w:left="1440" w:hanging="720"/>
       </w:pPr>
       <w:r>
-        <w:t xml:space="preserve">B. </w:t>
-      </w:r>
-      <w:r>
-        <w:tab/>
-      </w:r>
-    </w:p>
-    <w:p>
-      <w:r>
-        <w:t>[Transition</w:t>
-      </w:r>
-      <w:proofErr w:type="gramStart"/>
-      <w:r>
-        <w:t>: ]</w:t>
-      </w:r>
-      <w:proofErr w:type="gramEnd"/>
+        <w:t>[Transition: ]</w:t>
+      </w:r>
     </w:p>
     <w:p>
       <w:r>
@@ -142,11 +199,7 @@
     </w:p>
     <w:p>
       <w:r>
-        <w:t>[Transition</w:t>
-      </w:r>
-      <w:proofErr w:type="gramStart"/>
-      <w:r>
-        <w:t>:</w:t>
+        <w:t>[Transition:</w:t>
       </w:r>
       <w:r>
         <w:t xml:space="preserve"> </w:t>
@@ -154,7 +207,6 @@
       <w:r>
         <w:t>]</w:t>
       </w:r>
-      <w:proofErr w:type="gramEnd"/>
     </w:p>
     <w:p>
       <w:pPr>
@@ -191,11 +243,7 @@
     </w:p>
     <w:p>
       <w:r>
-        <w:t>[Transition</w:t>
-      </w:r>
-      <w:proofErr w:type="gramStart"/>
-      <w:r>
-        <w:t>:</w:t>
+        <w:t>[Transition:</w:t>
       </w:r>
       <w:r>
         <w:t xml:space="preserve"> </w:t>
@@ -203,7 +251,6 @@
       <w:r>
         <w:t>]</w:t>
       </w:r>
-      <w:proofErr w:type="gramEnd"/>
     </w:p>
     <w:p>
       <w:pPr>
@@ -243,11 +290,7 @@
     </w:p>
     <w:p>
       <w:r>
-        <w:t>[Transition</w:t>
-      </w:r>
-      <w:proofErr w:type="gramStart"/>
-      <w:r>
-        <w:t>:</w:t>
+        <w:t>[Transition:</w:t>
       </w:r>
       <w:r>
         <w:t xml:space="preserve"> </w:t>
@@ -255,10 +298,10 @@
       <w:r>
         <w:t>]</w:t>
       </w:r>
-      <w:proofErr w:type="gramEnd"/>
-    </w:p>
-    <w:p>
-      <w:r>
+    </w:p>
+    <w:p>
+      <w:r>
+        <w:lastRenderedPageBreak/>
         <w:t>III.</w:t>
       </w:r>
       <w:r>
@@ -290,8 +333,6 @@
       <w:r>
         <w:t>Works Cited</w:t>
       </w:r>
-      <w:bookmarkStart w:id="0" w:name="_GoBack"/>
-      <w:bookmarkEnd w:id="0"/>
     </w:p>
     <w:sectPr>
       <w:pgSz w:w="12240" w:h="15840"/>

</xml_diff>